<commit_message>
Made diagram's background white
</commit_message>
<xml_diff>
--- a/rf2_2.docx
+++ b/rf2_2.docx
@@ -3332,6 +3332,7 @@
           <w:lang w:val="pt-PT"/>
         </w:rPr>
       </w:pPr>
+      <w:bookmarkStart w:id="8" w:name="_GoBack"/>
       <w:r>
         <w:rPr>
           <w:noProof/>
@@ -3339,9 +3340,9 @@
         </w:rPr>
         <w:drawing>
           <wp:inline distT="0" distB="0" distL="0" distR="0">
-            <wp:extent cx="5400040" cy="1977390"/>
-            <wp:effectExtent l="0" t="0" r="0" b="3810"/>
-            <wp:docPr id="1" name="Picture 1"/>
+            <wp:extent cx="5376641" cy="1931213"/>
+            <wp:effectExtent l="0" t="0" r="0" b="0"/>
+            <wp:docPr id="6" name="Picture 6"/>
             <wp:cNvGraphicFramePr>
               <a:graphicFrameLocks xmlns:a="http://schemas.openxmlformats.org/drawingml/2006/main" noChangeAspect="1"/>
             </wp:cNvGraphicFramePr>
@@ -3349,10 +3350,10 @@
               <a:graphicData uri="http://schemas.openxmlformats.org/drawingml/2006/picture">
                 <pic:pic xmlns:pic="http://schemas.openxmlformats.org/drawingml/2006/picture">
                   <pic:nvPicPr>
-                    <pic:cNvPr id="1" name="Diagram.png"/>
+                    <pic:cNvPr id="6" name="Diagram.png"/>
                     <pic:cNvPicPr/>
                   </pic:nvPicPr>
-                  <pic:blipFill>
+                  <pic:blipFill rotWithShape="1">
                     <a:blip r:embed="rId11" cstate="print">
                       <a:extLst>
                         <a:ext uri="{28A0092B-C50C-407E-A947-70E740481C1C}">
@@ -3360,18 +3361,25 @@
                         </a:ext>
                       </a:extLst>
                     </a:blip>
-                    <a:stretch>
-                      <a:fillRect/>
-                    </a:stretch>
+                    <a:srcRect l="401" r="1" b="2304"/>
+                    <a:stretch/>
                   </pic:blipFill>
-                  <pic:spPr>
+                  <pic:spPr bwMode="auto">
                     <a:xfrm>
                       <a:off x="0" y="0"/>
-                      <a:ext cx="5400040" cy="1977390"/>
+                      <a:ext cx="5378368" cy="1931833"/>
                     </a:xfrm>
                     <a:prstGeom prst="rect">
                       <a:avLst/>
                     </a:prstGeom>
+                    <a:ln>
+                      <a:noFill/>
+                    </a:ln>
+                    <a:extLst>
+                      <a:ext uri="{53640926-AAD7-44D8-BBD7-CCE9431645EC}">
+                        <a14:shadowObscured xmlns:a14="http://schemas.microsoft.com/office/drawing/2010/main"/>
+                      </a:ext>
+                    </a:extLst>
                   </pic:spPr>
                 </pic:pic>
               </a:graphicData>
@@ -3379,6 +3387,7 @@
           </wp:inline>
         </w:drawing>
       </w:r>
+      <w:bookmarkEnd w:id="8"/>
       <w:r>
         <w:rPr>
           <w:lang w:val="pt-PT"/>
@@ -3393,7 +3402,7 @@
           <w:lang w:val="pt-PT"/>
         </w:rPr>
       </w:pPr>
-      <w:bookmarkStart w:id="8" w:name="_Toc418278209"/>
+      <w:bookmarkStart w:id="9" w:name="_Toc418278209"/>
       <w:r>
         <w:rPr>
           <w:lang w:val="pt-PT"/>
@@ -3401,7 +3410,7 @@
         <w:lastRenderedPageBreak/>
         <w:t>GestHiper</w:t>
       </w:r>
-      <w:bookmarkEnd w:id="8"/>
+      <w:bookmarkEnd w:id="9"/>
     </w:p>
     <w:p>
       <w:pPr>
@@ -3675,7 +3684,7 @@
           <w:lang w:val="pt-PT"/>
         </w:rPr>
       </w:pPr>
-      <w:bookmarkStart w:id="9" w:name="_Toc418278217"/>
+      <w:bookmarkStart w:id="10" w:name="_Toc418278217"/>
       <w:r>
         <w:rPr>
           <w:lang w:val="pt-PT"/>
@@ -3728,7 +3737,7 @@
         </w:rPr>
         <w:t>Diagrama GestHiper</w:t>
       </w:r>
-      <w:bookmarkEnd w:id="9"/>
+      <w:bookmarkEnd w:id="10"/>
       <w:r>
         <w:rPr>
           <w:lang w:val="pt-PT"/>
@@ -3743,7 +3752,7 @@
           <w:lang w:val="pt-PT"/>
         </w:rPr>
       </w:pPr>
-      <w:bookmarkStart w:id="10" w:name="_Toc418278210"/>
+      <w:bookmarkStart w:id="11" w:name="_Toc418278210"/>
       <w:r>
         <w:rPr>
           <w:lang w:val="pt-PT"/>
@@ -3751,7 +3760,7 @@
         <w:lastRenderedPageBreak/>
         <w:t>Catálogo de Produtos/Clientes</w:t>
       </w:r>
-      <w:bookmarkEnd w:id="10"/>
+      <w:bookmarkEnd w:id="11"/>
     </w:p>
     <w:p>
       <w:pPr>
@@ -3856,7 +3865,7 @@
           <w:lang w:val="pt-PT"/>
         </w:rPr>
       </w:pPr>
-      <w:bookmarkStart w:id="11" w:name="_Toc418278218"/>
+      <w:bookmarkStart w:id="12" w:name="_Toc418278218"/>
       <w:r>
         <w:rPr>
           <w:lang w:val="pt-PT"/>
@@ -3909,7 +3918,7 @@
         </w:rPr>
         <w:t>Estrutura de Catálogos</w:t>
       </w:r>
-      <w:bookmarkEnd w:id="11"/>
+      <w:bookmarkEnd w:id="12"/>
     </w:p>
     <w:p>
       <w:pPr>
@@ -4114,7 +4123,7 @@
           <w:lang w:val="pt-PT"/>
         </w:rPr>
       </w:pPr>
-      <w:bookmarkStart w:id="12" w:name="_Toc418278211"/>
+      <w:bookmarkStart w:id="13" w:name="_Toc418278211"/>
       <w:r>
         <w:rPr>
           <w:lang w:val="pt-PT"/>
@@ -4122,7 +4131,7 @@
         <w:lastRenderedPageBreak/>
         <w:t>Contabilidade</w:t>
       </w:r>
-      <w:bookmarkEnd w:id="12"/>
+      <w:bookmarkEnd w:id="13"/>
     </w:p>
     <w:p>
       <w:pPr>
@@ -4236,7 +4245,7 @@
           <w:lang w:val="pt-PT"/>
         </w:rPr>
       </w:pPr>
-      <w:bookmarkStart w:id="13" w:name="_Toc418278219"/>
+      <w:bookmarkStart w:id="14" w:name="_Toc418278219"/>
       <w:r>
         <w:rPr>
           <w:lang w:val="pt-PT"/>
@@ -4289,7 +4298,7 @@
         </w:rPr>
         <w:t>Estrutura de Contabilidade</w:t>
       </w:r>
-      <w:bookmarkEnd w:id="13"/>
+      <w:bookmarkEnd w:id="14"/>
     </w:p>
     <w:p>
       <w:pPr>
@@ -4780,7 +4789,7 @@
           <w:lang w:val="pt-PT"/>
         </w:rPr>
       </w:pPr>
-      <w:bookmarkStart w:id="14" w:name="_Toc418278212"/>
+      <w:bookmarkStart w:id="15" w:name="_Toc418278212"/>
       <w:r>
         <w:rPr>
           <w:lang w:val="pt-PT"/>
@@ -4788,7 +4797,7 @@
         <w:lastRenderedPageBreak/>
         <w:t>Compras</w:t>
       </w:r>
-      <w:bookmarkEnd w:id="14"/>
+      <w:bookmarkEnd w:id="15"/>
     </w:p>
     <w:p>
       <w:pPr>
@@ -4875,7 +4884,7 @@
           <w:lang w:val="pt-PT"/>
         </w:rPr>
       </w:pPr>
-      <w:bookmarkStart w:id="15" w:name="_Toc418278220"/>
+      <w:bookmarkStart w:id="16" w:name="_Toc418278220"/>
       <w:r>
         <w:rPr>
           <w:lang w:val="pt-PT"/>
@@ -4928,7 +4937,7 @@
         </w:rPr>
         <w:t>Estrutura de Compras</w:t>
       </w:r>
-      <w:bookmarkEnd w:id="15"/>
+      <w:bookmarkEnd w:id="16"/>
     </w:p>
     <w:p>
       <w:pPr>
@@ -5273,7 +5282,7 @@
           <w:lang w:val="pt-PT"/>
         </w:rPr>
       </w:pPr>
-      <w:bookmarkStart w:id="16" w:name="_Toc418278213"/>
+      <w:bookmarkStart w:id="17" w:name="_Toc418278213"/>
       <w:r>
         <w:rPr>
           <w:lang w:val="pt-PT"/>
@@ -5281,7 +5290,7 @@
         <w:lastRenderedPageBreak/>
         <w:t>Profiling</w:t>
       </w:r>
-      <w:bookmarkEnd w:id="16"/>
+      <w:bookmarkEnd w:id="17"/>
     </w:p>
     <w:p>
       <w:pPr>
@@ -6917,7 +6926,7 @@
           <w:lang w:val="pt-PT"/>
         </w:rPr>
       </w:pPr>
-      <w:bookmarkStart w:id="17" w:name="_Toc418278214"/>
+      <w:bookmarkStart w:id="18" w:name="_Toc418278214"/>
       <w:r>
         <w:rPr>
           <w:lang w:val="pt-PT"/>
@@ -6925,7 +6934,7 @@
         <w:lastRenderedPageBreak/>
         <w:t>Conclusões</w:t>
       </w:r>
-      <w:bookmarkEnd w:id="17"/>
+      <w:bookmarkEnd w:id="18"/>
     </w:p>
     <w:p>
       <w:pPr>
@@ -6974,15 +6983,7 @@
         <w:rPr>
           <w:lang w:val="pt-PT"/>
         </w:rPr>
-        <w:t xml:space="preserve">itir uma maior extensibilidade. Mantemos que esta foi uma decisão acertada dadas as caracteristicas do hardware moderno, que nos permitem ser um pouco menos conservativos com uso de memória ou tempo de CPU </w:t>
-      </w:r>
-      <w:bookmarkStart w:id="18" w:name="_GoBack"/>
-      <w:bookmarkEnd w:id="18"/>
-      <w:r>
-        <w:rPr>
-          <w:lang w:val="pt-PT"/>
-        </w:rPr>
-        <w:t>por forma a facilitar modificações/reutilização futura.</w:t>
+        <w:t>itir uma maior extensibilidade. Mantemos que esta foi uma decisão acertada dadas as caracteristicas do hardware moderno, que nos permitem ser um pouco menos conservativos com uso de memória ou tempo de CPU por forma a facilitar modificações/reutilização futura.</w:t>
       </w:r>
     </w:p>
     <w:p>
@@ -7150,7 +7151,7 @@
                               <w:rStyle w:val="PageNumber"/>
                               <w:noProof/>
                             </w:rPr>
-                            <w:t>15</w:t>
+                            <w:t>7</w:t>
                           </w:r>
                           <w:r>
                             <w:rPr>
@@ -7211,7 +7212,7 @@
                         <w:rStyle w:val="PageNumber"/>
                         <w:noProof/>
                       </w:rPr>
-                      <w:t>15</w:t>
+                      <w:t>7</w:t>
                     </w:r>
                     <w:r>
                       <w:rPr>
@@ -12580,7 +12581,7 @@
 </file>
 
 <file path=customXml/itemProps1.xml><?xml version="1.0" encoding="utf-8"?>
-<ds:datastoreItem xmlns:ds="http://schemas.openxmlformats.org/officeDocument/2006/customXml" ds:itemID="{52E56E28-9C4C-4FF0-B0AD-55F61851CCBF}">
+<ds:datastoreItem xmlns:ds="http://schemas.openxmlformats.org/officeDocument/2006/customXml" ds:itemID="{E3C5AB89-267D-46D8-9175-6692732E40C8}">
   <ds:schemaRefs>
     <ds:schemaRef ds:uri="http://schemas.openxmlformats.org/officeDocument/2006/bibliography"/>
   </ds:schemaRefs>

</xml_diff>